<commit_message>
Updated Safe State both Functional and Technical Safety Concepts as suggested in project review
</commit_message>
<xml_diff>
--- a/03_FunctionalSafetyConcept_LaneAssistance.docx
+++ b/03_FunctionalSafetyConcept_LaneAssistance.docx
@@ -48,7 +48,7 @@
                   </pic:nvPicPr>
                   <pic:blipFill>
                     <a:blip r:embed="rId2"/>
-                    <a:srcRect l="24003" t="0" r="25603" b="0"/>
+                    <a:srcRect l="24006" t="0" r="25606" b="0"/>
                     <a:stretch>
                       <a:fillRect/>
                     </a:stretch>
@@ -358,7 +358,7 @@
       <w:pPr>
         <w:pStyle w:val="Heading1"/>
         <w:widowControl w:val="false"/>
-        <w:shd w:fill="FFFFFF" w:val="clear"/>
+        <w:shd w:val="clear" w:fill="FFFFFF"/>
         <w:spacing w:lineRule="auto" w:line="240" w:before="480" w:after="180"/>
         <w:rPr/>
       </w:pPr>
@@ -370,7 +370,7 @@
       <w:pPr>
         <w:pStyle w:val="Heading1"/>
         <w:widowControl w:val="false"/>
-        <w:shd w:fill="FFFFFF" w:val="clear"/>
+        <w:shd w:val="clear" w:fill="FFFFFF"/>
         <w:spacing w:lineRule="auto" w:line="240" w:before="480" w:after="180"/>
         <w:rPr/>
       </w:pPr>
@@ -382,7 +382,7 @@
       <w:pPr>
         <w:pStyle w:val="Heading1"/>
         <w:widowControl w:val="false"/>
-        <w:shd w:fill="FFFFFF" w:val="clear"/>
+        <w:shd w:val="clear" w:fill="FFFFFF"/>
         <w:spacing w:lineRule="auto" w:line="240" w:before="480" w:after="180"/>
         <w:rPr/>
       </w:pPr>
@@ -398,7 +398,7 @@
         <w:tblStyle w:val="Table1"/>
         <w:tblW w:w="9630" w:type="dxa"/>
         <w:jc w:val="left"/>
-        <w:tblInd w:w="-125" w:type="dxa"/>
+        <w:tblInd w:w="-130" w:type="dxa"/>
         <w:tblBorders>
           <w:top w:val="single" w:sz="4" w:space="0" w:color="000001"/>
           <w:left w:val="single" w:sz="4" w:space="0" w:color="000001"/>
@@ -409,7 +409,7 @@
         </w:tblBorders>
         <w:tblCellMar>
           <w:top w:w="0" w:type="dxa"/>
-          <w:left w:w="98" w:type="dxa"/>
+          <w:left w:w="93" w:type="dxa"/>
           <w:bottom w:w="0" w:type="dxa"/>
           <w:right w:w="108" w:type="dxa"/>
         </w:tblCellMar>
@@ -436,7 +436,7 @@
             </w:tcBorders>
             <w:shd w:fill="auto" w:val="clear"/>
             <w:tcMar>
-              <w:left w:w="98" w:type="dxa"/>
+              <w:left w:w="93" w:type="dxa"/>
             </w:tcMar>
           </w:tcPr>
           <w:p>
@@ -477,7 +477,7 @@
             </w:tcBorders>
             <w:shd w:fill="auto" w:val="clear"/>
             <w:tcMar>
-              <w:left w:w="98" w:type="dxa"/>
+              <w:left w:w="93" w:type="dxa"/>
             </w:tcMar>
           </w:tcPr>
           <w:p>
@@ -518,7 +518,7 @@
             </w:tcBorders>
             <w:shd w:fill="auto" w:val="clear"/>
             <w:tcMar>
-              <w:left w:w="98" w:type="dxa"/>
+              <w:left w:w="93" w:type="dxa"/>
             </w:tcMar>
           </w:tcPr>
           <w:p>
@@ -559,7 +559,7 @@
             </w:tcBorders>
             <w:shd w:fill="auto" w:val="clear"/>
             <w:tcMar>
-              <w:left w:w="98" w:type="dxa"/>
+              <w:left w:w="93" w:type="dxa"/>
             </w:tcMar>
           </w:tcPr>
           <w:p>
@@ -603,7 +603,7 @@
             </w:tcBorders>
             <w:shd w:fill="auto" w:val="clear"/>
             <w:tcMar>
-              <w:left w:w="98" w:type="dxa"/>
+              <w:left w:w="93" w:type="dxa"/>
             </w:tcMar>
           </w:tcPr>
           <w:p>
@@ -641,7 +641,7 @@
             </w:tcBorders>
             <w:shd w:fill="auto" w:val="clear"/>
             <w:tcMar>
-              <w:left w:w="98" w:type="dxa"/>
+              <w:left w:w="93" w:type="dxa"/>
             </w:tcMar>
           </w:tcPr>
           <w:p>
@@ -679,7 +679,7 @@
             </w:tcBorders>
             <w:shd w:fill="auto" w:val="clear"/>
             <w:tcMar>
-              <w:left w:w="98" w:type="dxa"/>
+              <w:left w:w="93" w:type="dxa"/>
             </w:tcMar>
           </w:tcPr>
           <w:p>
@@ -717,7 +717,7 @@
             </w:tcBorders>
             <w:shd w:fill="auto" w:val="clear"/>
             <w:tcMar>
-              <w:left w:w="98" w:type="dxa"/>
+              <w:left w:w="93" w:type="dxa"/>
             </w:tcMar>
           </w:tcPr>
           <w:p>
@@ -758,7 +758,7 @@
             </w:tcBorders>
             <w:shd w:fill="auto" w:val="clear"/>
             <w:tcMar>
-              <w:left w:w="98" w:type="dxa"/>
+              <w:left w:w="93" w:type="dxa"/>
             </w:tcMar>
           </w:tcPr>
           <w:p>
@@ -795,7 +795,7 @@
             </w:tcBorders>
             <w:shd w:fill="auto" w:val="clear"/>
             <w:tcMar>
-              <w:left w:w="98" w:type="dxa"/>
+              <w:left w:w="93" w:type="dxa"/>
             </w:tcMar>
           </w:tcPr>
           <w:p>
@@ -832,7 +832,7 @@
             </w:tcBorders>
             <w:shd w:fill="auto" w:val="clear"/>
             <w:tcMar>
-              <w:left w:w="98" w:type="dxa"/>
+              <w:left w:w="93" w:type="dxa"/>
             </w:tcMar>
           </w:tcPr>
           <w:p>
@@ -869,7 +869,7 @@
             </w:tcBorders>
             <w:shd w:fill="auto" w:val="clear"/>
             <w:tcMar>
-              <w:left w:w="98" w:type="dxa"/>
+              <w:left w:w="93" w:type="dxa"/>
             </w:tcMar>
           </w:tcPr>
           <w:p>
@@ -909,7 +909,7 @@
             </w:tcBorders>
             <w:shd w:fill="auto" w:val="clear"/>
             <w:tcMar>
-              <w:left w:w="98" w:type="dxa"/>
+              <w:left w:w="93" w:type="dxa"/>
             </w:tcMar>
           </w:tcPr>
           <w:p>
@@ -946,7 +946,7 @@
             </w:tcBorders>
             <w:shd w:fill="auto" w:val="clear"/>
             <w:tcMar>
-              <w:left w:w="98" w:type="dxa"/>
+              <w:left w:w="93" w:type="dxa"/>
             </w:tcMar>
           </w:tcPr>
           <w:p>
@@ -983,7 +983,7 @@
             </w:tcBorders>
             <w:shd w:fill="auto" w:val="clear"/>
             <w:tcMar>
-              <w:left w:w="98" w:type="dxa"/>
+              <w:left w:w="93" w:type="dxa"/>
             </w:tcMar>
           </w:tcPr>
           <w:p>
@@ -1020,7 +1020,7 @@
             </w:tcBorders>
             <w:shd w:fill="auto" w:val="clear"/>
             <w:tcMar>
-              <w:left w:w="98" w:type="dxa"/>
+              <w:left w:w="93" w:type="dxa"/>
             </w:tcMar>
           </w:tcPr>
           <w:p>
@@ -1060,7 +1060,7 @@
             </w:tcBorders>
             <w:shd w:fill="auto" w:val="clear"/>
             <w:tcMar>
-              <w:left w:w="98" w:type="dxa"/>
+              <w:left w:w="93" w:type="dxa"/>
             </w:tcMar>
           </w:tcPr>
           <w:p>
@@ -1097,7 +1097,7 @@
             </w:tcBorders>
             <w:shd w:fill="auto" w:val="clear"/>
             <w:tcMar>
-              <w:left w:w="98" w:type="dxa"/>
+              <w:left w:w="93" w:type="dxa"/>
             </w:tcMar>
           </w:tcPr>
           <w:p>
@@ -1134,7 +1134,7 @@
             </w:tcBorders>
             <w:shd w:fill="auto" w:val="clear"/>
             <w:tcMar>
-              <w:left w:w="98" w:type="dxa"/>
+              <w:left w:w="93" w:type="dxa"/>
             </w:tcMar>
           </w:tcPr>
           <w:p>
@@ -1171,7 +1171,7 @@
             </w:tcBorders>
             <w:shd w:fill="auto" w:val="clear"/>
             <w:tcMar>
-              <w:left w:w="98" w:type="dxa"/>
+              <w:left w:w="93" w:type="dxa"/>
             </w:tcMar>
           </w:tcPr>
           <w:p>
@@ -1211,7 +1211,7 @@
             </w:tcBorders>
             <w:shd w:fill="auto" w:val="clear"/>
             <w:tcMar>
-              <w:left w:w="98" w:type="dxa"/>
+              <w:left w:w="93" w:type="dxa"/>
             </w:tcMar>
           </w:tcPr>
           <w:p>
@@ -1248,7 +1248,7 @@
             </w:tcBorders>
             <w:shd w:fill="auto" w:val="clear"/>
             <w:tcMar>
-              <w:left w:w="98" w:type="dxa"/>
+              <w:left w:w="93" w:type="dxa"/>
             </w:tcMar>
           </w:tcPr>
           <w:p>
@@ -1288,7 +1288,7 @@
             </w:tcBorders>
             <w:shd w:fill="auto" w:val="clear"/>
             <w:tcMar>
-              <w:left w:w="98" w:type="dxa"/>
+              <w:left w:w="93" w:type="dxa"/>
             </w:tcMar>
           </w:tcPr>
           <w:p>
@@ -1325,7 +1325,7 @@
             </w:tcBorders>
             <w:shd w:fill="auto" w:val="clear"/>
             <w:tcMar>
-              <w:left w:w="98" w:type="dxa"/>
+              <w:left w:w="93" w:type="dxa"/>
             </w:tcMar>
           </w:tcPr>
           <w:p>
@@ -1355,7 +1355,7 @@
       <w:pPr>
         <w:pStyle w:val="Heading1"/>
         <w:widowControl w:val="false"/>
-        <w:shd w:fill="FFFFFF" w:val="clear"/>
+        <w:shd w:val="clear" w:fill="FFFFFF"/>
         <w:spacing w:lineRule="auto" w:line="240" w:before="480" w:after="180"/>
         <w:rPr/>
       </w:pPr>
@@ -1711,7 +1711,7 @@
     <w:p>
       <w:pPr>
         <w:pStyle w:val="Heading1"/>
-        <w:shd w:fill="FFFFFF" w:val="clear"/>
+        <w:shd w:val="clear" w:fill="FFFFFF"/>
         <w:spacing w:before="0" w:after="0"/>
         <w:rPr/>
       </w:pPr>
@@ -1722,7 +1722,7 @@
     <w:p>
       <w:pPr>
         <w:pStyle w:val="Heading1"/>
-        <w:shd w:fill="FFFFFF" w:val="clear"/>
+        <w:shd w:val="clear" w:fill="FFFFFF"/>
         <w:spacing w:before="0" w:after="0"/>
         <w:rPr/>
       </w:pPr>
@@ -1793,7 +1793,7 @@
     <w:p>
       <w:pPr>
         <w:pStyle w:val="Heading1"/>
-        <w:shd w:fill="FFFFFF" w:val="clear"/>
+        <w:shd w:val="clear" w:fill="FFFFFF"/>
         <w:spacing w:before="0" w:after="0"/>
         <w:rPr/>
       </w:pPr>
@@ -1807,7 +1807,7 @@
     <w:p>
       <w:pPr>
         <w:pStyle w:val="Heading2"/>
-        <w:shd w:fill="FFFFFF" w:val="clear"/>
+        <w:shd w:val="clear" w:fill="FFFFFF"/>
         <w:spacing w:before="0" w:after="0"/>
         <w:rPr/>
       </w:pPr>
@@ -1834,7 +1834,7 @@
         <w:tblStyle w:val="Table2"/>
         <w:tblW w:w="9360" w:type="dxa"/>
         <w:jc w:val="left"/>
-        <w:tblInd w:w="-37" w:type="dxa"/>
+        <w:tblInd w:w="-46" w:type="dxa"/>
         <w:tblBorders>
           <w:top w:val="single" w:sz="8" w:space="0" w:color="000001"/>
           <w:left w:val="single" w:sz="8" w:space="0" w:color="000001"/>
@@ -1845,7 +1845,7 @@
         </w:tblBorders>
         <w:tblCellMar>
           <w:top w:w="100" w:type="dxa"/>
-          <w:left w:w="70" w:type="dxa"/>
+          <w:left w:w="60" w:type="dxa"/>
           <w:bottom w:w="100" w:type="dxa"/>
           <w:right w:w="100" w:type="dxa"/>
         </w:tblCellMar>
@@ -1870,7 +1870,7 @@
             </w:tcBorders>
             <w:shd w:fill="B7B7B7"/>
             <w:tcMar>
-              <w:left w:w="70" w:type="dxa"/>
+              <w:left w:w="60" w:type="dxa"/>
             </w:tcMar>
           </w:tcPr>
           <w:p>
@@ -1909,7 +1909,7 @@
             </w:tcBorders>
             <w:shd w:fill="B7B7B7"/>
             <w:tcMar>
-              <w:left w:w="70" w:type="dxa"/>
+              <w:left w:w="60" w:type="dxa"/>
             </w:tcMar>
           </w:tcPr>
           <w:p>
@@ -1951,7 +1951,7 @@
             </w:tcBorders>
             <w:shd w:fill="auto" w:val="clear"/>
             <w:tcMar>
-              <w:left w:w="70" w:type="dxa"/>
+              <w:left w:w="60" w:type="dxa"/>
             </w:tcMar>
           </w:tcPr>
           <w:p>
@@ -1985,7 +1985,7 @@
             </w:tcBorders>
             <w:shd w:fill="auto" w:val="clear"/>
             <w:tcMar>
-              <w:left w:w="70" w:type="dxa"/>
+              <w:left w:w="60" w:type="dxa"/>
             </w:tcMar>
           </w:tcPr>
           <w:p>
@@ -2047,7 +2047,7 @@
             </w:tcBorders>
             <w:shd w:fill="auto" w:val="clear"/>
             <w:tcMar>
-              <w:left w:w="70" w:type="dxa"/>
+              <w:left w:w="60" w:type="dxa"/>
             </w:tcMar>
           </w:tcPr>
           <w:p>
@@ -2077,7 +2077,7 @@
             </w:tcBorders>
             <w:shd w:fill="auto" w:val="clear"/>
             <w:tcMar>
-              <w:left w:w="70" w:type="dxa"/>
+              <w:left w:w="60" w:type="dxa"/>
             </w:tcMar>
           </w:tcPr>
           <w:p>
@@ -2139,7 +2139,7 @@
     <w:p>
       <w:pPr>
         <w:pStyle w:val="Heading2"/>
-        <w:shd w:fill="FFFFFF" w:val="clear"/>
+        <w:shd w:val="clear" w:fill="FFFFFF"/>
         <w:spacing w:before="0" w:after="0"/>
         <w:rPr/>
       </w:pPr>
@@ -2270,7 +2270,7 @@
     <w:p>
       <w:pPr>
         <w:pStyle w:val="Heading3"/>
-        <w:shd w:fill="FFFFFF" w:val="clear"/>
+        <w:shd w:val="clear" w:fill="FFFFFF"/>
         <w:spacing w:before="0" w:after="0"/>
         <w:rPr/>
       </w:pPr>
@@ -2281,7 +2281,7 @@
     <w:p>
       <w:pPr>
         <w:pStyle w:val="Heading3"/>
-        <w:shd w:fill="FFFFFF" w:val="clear"/>
+        <w:shd w:val="clear" w:fill="FFFFFF"/>
         <w:spacing w:before="0" w:after="0"/>
         <w:rPr/>
       </w:pPr>
@@ -2292,7 +2292,7 @@
     <w:p>
       <w:pPr>
         <w:pStyle w:val="Heading3"/>
-        <w:shd w:fill="FFFFFF" w:val="clear"/>
+        <w:shd w:val="clear" w:fill="FFFFFF"/>
         <w:spacing w:before="0" w:after="0"/>
         <w:rPr/>
       </w:pPr>
@@ -2303,7 +2303,7 @@
     <w:p>
       <w:pPr>
         <w:pStyle w:val="Heading3"/>
-        <w:shd w:fill="FFFFFF" w:val="clear"/>
+        <w:shd w:val="clear" w:fill="FFFFFF"/>
         <w:spacing w:before="0" w:after="0"/>
         <w:rPr/>
       </w:pPr>
@@ -2314,7 +2314,7 @@
     <w:p>
       <w:pPr>
         <w:pStyle w:val="Heading3"/>
-        <w:shd w:fill="FFFFFF" w:val="clear"/>
+        <w:shd w:val="clear" w:fill="FFFFFF"/>
         <w:spacing w:before="0" w:after="0"/>
         <w:rPr/>
       </w:pPr>
@@ -2325,7 +2325,7 @@
     <w:p>
       <w:pPr>
         <w:pStyle w:val="Heading3"/>
-        <w:shd w:fill="FFFFFF" w:val="clear"/>
+        <w:shd w:val="clear" w:fill="FFFFFF"/>
         <w:spacing w:before="0" w:after="0"/>
         <w:rPr/>
       </w:pPr>
@@ -2336,7 +2336,7 @@
     <w:p>
       <w:pPr>
         <w:pStyle w:val="Heading3"/>
-        <w:shd w:fill="FFFFFF" w:val="clear"/>
+        <w:shd w:val="clear" w:fill="FFFFFF"/>
         <w:spacing w:before="0" w:after="0"/>
         <w:rPr/>
       </w:pPr>
@@ -2347,7 +2347,7 @@
     <w:p>
       <w:pPr>
         <w:pStyle w:val="Heading3"/>
-        <w:shd w:fill="FFFFFF" w:val="clear"/>
+        <w:shd w:val="clear" w:fill="FFFFFF"/>
         <w:spacing w:before="0" w:after="0"/>
         <w:rPr/>
       </w:pPr>
@@ -2358,7 +2358,7 @@
     <w:p>
       <w:pPr>
         <w:pStyle w:val="Heading3"/>
-        <w:shd w:fill="FFFFFF" w:val="clear"/>
+        <w:shd w:val="clear" w:fill="FFFFFF"/>
         <w:spacing w:before="0" w:after="0"/>
         <w:rPr/>
       </w:pPr>
@@ -2369,7 +2369,7 @@
     <w:p>
       <w:pPr>
         <w:pStyle w:val="Heading3"/>
-        <w:shd w:fill="FFFFFF" w:val="clear"/>
+        <w:shd w:val="clear" w:fill="FFFFFF"/>
         <w:spacing w:before="0" w:after="0"/>
         <w:rPr/>
       </w:pPr>
@@ -2380,7 +2380,7 @@
     <w:p>
       <w:pPr>
         <w:pStyle w:val="Heading3"/>
-        <w:shd w:fill="FFFFFF" w:val="clear"/>
+        <w:shd w:val="clear" w:fill="FFFFFF"/>
         <w:spacing w:before="0" w:after="0"/>
         <w:rPr/>
       </w:pPr>
@@ -2391,7 +2391,7 @@
     <w:p>
       <w:pPr>
         <w:pStyle w:val="Heading3"/>
-        <w:shd w:fill="FFFFFF" w:val="clear"/>
+        <w:shd w:val="clear" w:fill="FFFFFF"/>
         <w:spacing w:before="0" w:after="0"/>
         <w:rPr/>
       </w:pPr>
@@ -2402,7 +2402,7 @@
     <w:p>
       <w:pPr>
         <w:pStyle w:val="Heading3"/>
-        <w:shd w:fill="FFFFFF" w:val="clear"/>
+        <w:shd w:val="clear" w:fill="FFFFFF"/>
         <w:spacing w:before="0" w:after="0"/>
         <w:rPr/>
       </w:pPr>
@@ -2413,7 +2413,7 @@
     <w:p>
       <w:pPr>
         <w:pStyle w:val="Heading3"/>
-        <w:shd w:fill="FFFFFF" w:val="clear"/>
+        <w:shd w:val="clear" w:fill="FFFFFF"/>
         <w:spacing w:before="0" w:after="0"/>
         <w:rPr/>
       </w:pPr>
@@ -2424,7 +2424,7 @@
     <w:p>
       <w:pPr>
         <w:pStyle w:val="Heading3"/>
-        <w:shd w:fill="FFFFFF" w:val="clear"/>
+        <w:shd w:val="clear" w:fill="FFFFFF"/>
         <w:spacing w:before="0" w:after="0"/>
         <w:rPr/>
       </w:pPr>
@@ -2435,7 +2435,7 @@
     <w:p>
       <w:pPr>
         <w:pStyle w:val="Heading3"/>
-        <w:shd w:fill="FFFFFF" w:val="clear"/>
+        <w:shd w:val="clear" w:fill="FFFFFF"/>
         <w:spacing w:before="0" w:after="0"/>
         <w:rPr/>
       </w:pPr>
@@ -2446,7 +2446,7 @@
     <w:p>
       <w:pPr>
         <w:pStyle w:val="Heading3"/>
-        <w:shd w:fill="FFFFFF" w:val="clear"/>
+        <w:shd w:val="clear" w:fill="FFFFFF"/>
         <w:spacing w:before="0" w:after="0"/>
         <w:rPr/>
       </w:pPr>
@@ -2457,7 +2457,7 @@
     <w:p>
       <w:pPr>
         <w:pStyle w:val="Heading3"/>
-        <w:shd w:fill="FFFFFF" w:val="clear"/>
+        <w:shd w:val="clear" w:fill="FFFFFF"/>
         <w:spacing w:before="0" w:after="0"/>
         <w:rPr/>
       </w:pPr>
@@ -2468,7 +2468,7 @@
     <w:p>
       <w:pPr>
         <w:pStyle w:val="Heading3"/>
-        <w:shd w:fill="FFFFFF" w:val="clear"/>
+        <w:shd w:val="clear" w:fill="FFFFFF"/>
         <w:spacing w:before="0" w:after="0"/>
         <w:rPr/>
       </w:pPr>
@@ -2495,7 +2495,7 @@
         <w:tblStyle w:val="Table3"/>
         <w:tblW w:w="9360" w:type="dxa"/>
         <w:jc w:val="left"/>
-        <w:tblInd w:w="-37" w:type="dxa"/>
+        <w:tblInd w:w="-46" w:type="dxa"/>
         <w:tblBorders>
           <w:top w:val="single" w:sz="8" w:space="0" w:color="000001"/>
           <w:left w:val="single" w:sz="8" w:space="0" w:color="000001"/>
@@ -2506,7 +2506,7 @@
         </w:tblBorders>
         <w:tblCellMar>
           <w:top w:w="100" w:type="dxa"/>
-          <w:left w:w="70" w:type="dxa"/>
+          <w:left w:w="60" w:type="dxa"/>
           <w:bottom w:w="100" w:type="dxa"/>
           <w:right w:w="100" w:type="dxa"/>
         </w:tblCellMar>
@@ -2531,7 +2531,7 @@
             </w:tcBorders>
             <w:shd w:fill="B7B7B7"/>
             <w:tcMar>
-              <w:left w:w="70" w:type="dxa"/>
+              <w:left w:w="60" w:type="dxa"/>
             </w:tcMar>
           </w:tcPr>
           <w:p>
@@ -2570,7 +2570,7 @@
             </w:tcBorders>
             <w:shd w:fill="B7B7B7"/>
             <w:tcMar>
-              <w:left w:w="70" w:type="dxa"/>
+              <w:left w:w="60" w:type="dxa"/>
             </w:tcMar>
           </w:tcPr>
           <w:p>
@@ -2612,7 +2612,7 @@
             </w:tcBorders>
             <w:shd w:fill="auto" w:val="clear"/>
             <w:tcMar>
-              <w:left w:w="70" w:type="dxa"/>
+              <w:left w:w="60" w:type="dxa"/>
             </w:tcMar>
           </w:tcPr>
           <w:p>
@@ -2646,7 +2646,7 @@
             </w:tcBorders>
             <w:shd w:fill="auto" w:val="clear"/>
             <w:tcMar>
-              <w:left w:w="70" w:type="dxa"/>
+              <w:left w:w="60" w:type="dxa"/>
             </w:tcMar>
           </w:tcPr>
           <w:p>
@@ -2683,7 +2683,7 @@
             </w:tcBorders>
             <w:shd w:fill="auto" w:val="clear"/>
             <w:tcMar>
-              <w:left w:w="70" w:type="dxa"/>
+              <w:left w:w="60" w:type="dxa"/>
             </w:tcMar>
           </w:tcPr>
           <w:p>
@@ -2717,7 +2717,7 @@
             </w:tcBorders>
             <w:shd w:fill="auto" w:val="clear"/>
             <w:tcMar>
-              <w:left w:w="70" w:type="dxa"/>
+              <w:left w:w="60" w:type="dxa"/>
             </w:tcMar>
           </w:tcPr>
           <w:p>
@@ -2754,7 +2754,7 @@
             </w:tcBorders>
             <w:shd w:fill="auto" w:val="clear"/>
             <w:tcMar>
-              <w:left w:w="70" w:type="dxa"/>
+              <w:left w:w="60" w:type="dxa"/>
             </w:tcMar>
           </w:tcPr>
           <w:p>
@@ -2784,7 +2784,7 @@
             </w:tcBorders>
             <w:shd w:fill="auto" w:val="clear"/>
             <w:tcMar>
-              <w:left w:w="70" w:type="dxa"/>
+              <w:left w:w="60" w:type="dxa"/>
             </w:tcMar>
           </w:tcPr>
           <w:p>
@@ -2821,7 +2821,7 @@
             </w:tcBorders>
             <w:shd w:fill="auto" w:val="clear"/>
             <w:tcMar>
-              <w:left w:w="70" w:type="dxa"/>
+              <w:left w:w="60" w:type="dxa"/>
             </w:tcMar>
           </w:tcPr>
           <w:p>
@@ -2855,7 +2855,7 @@
             </w:tcBorders>
             <w:shd w:fill="auto" w:val="clear"/>
             <w:tcMar>
-              <w:left w:w="70" w:type="dxa"/>
+              <w:left w:w="60" w:type="dxa"/>
             </w:tcMar>
           </w:tcPr>
           <w:p>
@@ -2892,7 +2892,7 @@
             </w:tcBorders>
             <w:shd w:fill="auto" w:val="clear"/>
             <w:tcMar>
-              <w:left w:w="70" w:type="dxa"/>
+              <w:left w:w="60" w:type="dxa"/>
             </w:tcMar>
           </w:tcPr>
           <w:p>
@@ -2926,7 +2926,7 @@
             </w:tcBorders>
             <w:shd w:fill="auto" w:val="clear"/>
             <w:tcMar>
-              <w:left w:w="70" w:type="dxa"/>
+              <w:left w:w="60" w:type="dxa"/>
             </w:tcMar>
           </w:tcPr>
           <w:p>
@@ -2963,7 +2963,7 @@
             </w:tcBorders>
             <w:shd w:fill="auto" w:val="clear"/>
             <w:tcMar>
-              <w:left w:w="70" w:type="dxa"/>
+              <w:left w:w="60" w:type="dxa"/>
             </w:tcMar>
           </w:tcPr>
           <w:p>
@@ -2997,7 +2997,7 @@
             </w:tcBorders>
             <w:shd w:fill="auto" w:val="clear"/>
             <w:tcMar>
-              <w:left w:w="70" w:type="dxa"/>
+              <w:left w:w="60" w:type="dxa"/>
             </w:tcMar>
           </w:tcPr>
           <w:p>
@@ -3034,7 +3034,7 @@
             </w:tcBorders>
             <w:shd w:fill="auto" w:val="clear"/>
             <w:tcMar>
-              <w:left w:w="70" w:type="dxa"/>
+              <w:left w:w="60" w:type="dxa"/>
             </w:tcMar>
           </w:tcPr>
           <w:p>
@@ -3068,7 +3068,7 @@
             </w:tcBorders>
             <w:shd w:fill="auto" w:val="clear"/>
             <w:tcMar>
-              <w:left w:w="70" w:type="dxa"/>
+              <w:left w:w="60" w:type="dxa"/>
             </w:tcMar>
           </w:tcPr>
           <w:p>
@@ -3105,7 +3105,7 @@
     <w:p>
       <w:pPr>
         <w:pStyle w:val="Heading1"/>
-        <w:shd w:fill="FFFFFF" w:val="clear"/>
+        <w:shd w:val="clear" w:fill="FFFFFF"/>
         <w:spacing w:before="0" w:after="0"/>
         <w:rPr/>
       </w:pPr>
@@ -3203,7 +3203,7 @@
     <w:p>
       <w:pPr>
         <w:pStyle w:val="Heading2"/>
-        <w:shd w:fill="FFFFFF" w:val="clear"/>
+        <w:shd w:val="clear" w:fill="FFFFFF"/>
         <w:spacing w:before="0" w:after="0"/>
         <w:rPr/>
       </w:pPr>
@@ -3214,7 +3214,7 @@
     <w:p>
       <w:pPr>
         <w:pStyle w:val="Heading2"/>
-        <w:shd w:fill="FFFFFF" w:val="clear"/>
+        <w:shd w:val="clear" w:fill="FFFFFF"/>
         <w:spacing w:before="0" w:after="0"/>
         <w:rPr/>
       </w:pPr>
@@ -3241,7 +3241,7 @@
         <w:tblStyle w:val="Table4"/>
         <w:tblW w:w="9360" w:type="dxa"/>
         <w:jc w:val="left"/>
-        <w:tblInd w:w="-37" w:type="dxa"/>
+        <w:tblInd w:w="-46" w:type="dxa"/>
         <w:tblBorders>
           <w:top w:val="single" w:sz="8" w:space="0" w:color="000001"/>
           <w:left w:val="single" w:sz="8" w:space="0" w:color="000001"/>
@@ -3252,7 +3252,7 @@
         </w:tblBorders>
         <w:tblCellMar>
           <w:top w:w="100" w:type="dxa"/>
-          <w:left w:w="70" w:type="dxa"/>
+          <w:left w:w="60" w:type="dxa"/>
           <w:bottom w:w="100" w:type="dxa"/>
           <w:right w:w="100" w:type="dxa"/>
         </w:tblCellMar>
@@ -3279,7 +3279,7 @@
             </w:tcBorders>
             <w:shd w:fill="CCCCCC"/>
             <w:tcMar>
-              <w:left w:w="70" w:type="dxa"/>
+              <w:left w:w="60" w:type="dxa"/>
             </w:tcMar>
           </w:tcPr>
           <w:p>
@@ -3318,7 +3318,7 @@
             </w:tcBorders>
             <w:shd w:fill="CCCCCC"/>
             <w:tcMar>
-              <w:left w:w="70" w:type="dxa"/>
+              <w:left w:w="60" w:type="dxa"/>
             </w:tcMar>
           </w:tcPr>
           <w:p>
@@ -3357,7 +3357,7 @@
             </w:tcBorders>
             <w:shd w:fill="CCCCCC"/>
             <w:tcMar>
-              <w:left w:w="70" w:type="dxa"/>
+              <w:left w:w="60" w:type="dxa"/>
             </w:tcMar>
           </w:tcPr>
           <w:p>
@@ -3396,7 +3396,7 @@
             </w:tcBorders>
             <w:shd w:fill="CCCCCC"/>
             <w:tcMar>
-              <w:left w:w="70" w:type="dxa"/>
+              <w:left w:w="60" w:type="dxa"/>
             </w:tcMar>
           </w:tcPr>
           <w:p>
@@ -3438,7 +3438,7 @@
             </w:tcBorders>
             <w:shd w:fill="auto" w:val="clear"/>
             <w:tcMar>
-              <w:left w:w="70" w:type="dxa"/>
+              <w:left w:w="60" w:type="dxa"/>
             </w:tcMar>
           </w:tcPr>
           <w:p>
@@ -3472,7 +3472,7 @@
             </w:tcBorders>
             <w:shd w:fill="auto" w:val="clear"/>
             <w:tcMar>
-              <w:left w:w="70" w:type="dxa"/>
+              <w:left w:w="60" w:type="dxa"/>
             </w:tcMar>
           </w:tcPr>
           <w:p>
@@ -3506,7 +3506,7 @@
             </w:tcBorders>
             <w:shd w:fill="auto" w:val="clear"/>
             <w:tcMar>
-              <w:left w:w="70" w:type="dxa"/>
+              <w:left w:w="60" w:type="dxa"/>
             </w:tcMar>
           </w:tcPr>
           <w:p>
@@ -3540,7 +3540,7 @@
             </w:tcBorders>
             <w:shd w:fill="auto" w:val="clear"/>
             <w:tcMar>
-              <w:left w:w="70" w:type="dxa"/>
+              <w:left w:w="60" w:type="dxa"/>
             </w:tcMar>
           </w:tcPr>
           <w:p>
@@ -3577,7 +3577,7 @@
             </w:tcBorders>
             <w:shd w:fill="auto" w:val="clear"/>
             <w:tcMar>
-              <w:left w:w="70" w:type="dxa"/>
+              <w:left w:w="60" w:type="dxa"/>
             </w:tcMar>
           </w:tcPr>
           <w:p>
@@ -3611,7 +3611,7 @@
             </w:tcBorders>
             <w:shd w:fill="auto" w:val="clear"/>
             <w:tcMar>
-              <w:left w:w="70" w:type="dxa"/>
+              <w:left w:w="60" w:type="dxa"/>
             </w:tcMar>
           </w:tcPr>
           <w:p>
@@ -3641,7 +3641,7 @@
             </w:tcBorders>
             <w:shd w:fill="auto" w:val="clear"/>
             <w:tcMar>
-              <w:left w:w="70" w:type="dxa"/>
+              <w:left w:w="60" w:type="dxa"/>
             </w:tcMar>
           </w:tcPr>
           <w:p>
@@ -3675,7 +3675,7 @@
             </w:tcBorders>
             <w:shd w:fill="auto" w:val="clear"/>
             <w:tcMar>
-              <w:left w:w="70" w:type="dxa"/>
+              <w:left w:w="60" w:type="dxa"/>
             </w:tcMar>
           </w:tcPr>
           <w:p>
@@ -3720,7 +3720,7 @@
             </w:tcBorders>
             <w:shd w:fill="auto" w:val="clear"/>
             <w:tcMar>
-              <w:left w:w="70" w:type="dxa"/>
+              <w:left w:w="60" w:type="dxa"/>
             </w:tcMar>
           </w:tcPr>
           <w:p>
@@ -3754,7 +3754,7 @@
             </w:tcBorders>
             <w:shd w:fill="auto" w:val="clear"/>
             <w:tcMar>
-              <w:left w:w="70" w:type="dxa"/>
+              <w:left w:w="60" w:type="dxa"/>
             </w:tcMar>
           </w:tcPr>
           <w:p>
@@ -3788,7 +3788,7 @@
             </w:tcBorders>
             <w:shd w:fill="auto" w:val="clear"/>
             <w:tcMar>
-              <w:left w:w="70" w:type="dxa"/>
+              <w:left w:w="60" w:type="dxa"/>
             </w:tcMar>
           </w:tcPr>
           <w:p>
@@ -3822,7 +3822,7 @@
             </w:tcBorders>
             <w:shd w:fill="auto" w:val="clear"/>
             <w:tcMar>
-              <w:left w:w="70" w:type="dxa"/>
+              <w:left w:w="60" w:type="dxa"/>
             </w:tcMar>
           </w:tcPr>
           <w:p>
@@ -3855,7 +3855,7 @@
     <w:p>
       <w:pPr>
         <w:pStyle w:val="Heading2"/>
-        <w:shd w:fill="FFFFFF" w:val="clear"/>
+        <w:shd w:val="clear" w:fill="FFFFFF"/>
         <w:spacing w:before="0" w:after="0"/>
         <w:rPr/>
       </w:pPr>
@@ -3905,7 +3905,7 @@
         <w:tblStyle w:val="Table5"/>
         <w:tblW w:w="9555" w:type="dxa"/>
         <w:jc w:val="left"/>
-        <w:tblInd w:w="-37" w:type="dxa"/>
+        <w:tblInd w:w="-46" w:type="dxa"/>
         <w:tblBorders>
           <w:top w:val="single" w:sz="8" w:space="0" w:color="000001"/>
           <w:left w:val="single" w:sz="8" w:space="0" w:color="000001"/>
@@ -3916,15 +3916,15 @@
         </w:tblBorders>
         <w:tblCellMar>
           <w:top w:w="100" w:type="dxa"/>
-          <w:left w:w="70" w:type="dxa"/>
+          <w:left w:w="60" w:type="dxa"/>
           <w:bottom w:w="100" w:type="dxa"/>
           <w:right w:w="100" w:type="dxa"/>
         </w:tblCellMar>
         <w:tblLook w:val="0600"/>
       </w:tblPr>
       <w:tblGrid>
-        <w:gridCol w:w="1527"/>
-        <w:gridCol w:w="4502"/>
+        <w:gridCol w:w="1526"/>
+        <w:gridCol w:w="4503"/>
         <w:gridCol w:w="360"/>
         <w:gridCol w:w="1245"/>
         <w:gridCol w:w="1921"/>
@@ -3933,7 +3933,7 @@
         <w:trPr/>
         <w:tc>
           <w:tcPr>
-            <w:tcW w:w="1527" w:type="dxa"/>
+            <w:tcW w:w="1526" w:type="dxa"/>
             <w:tcBorders>
               <w:top w:val="single" w:sz="8" w:space="0" w:color="000001"/>
               <w:left w:val="single" w:sz="8" w:space="0" w:color="000001"/>
@@ -3944,7 +3944,7 @@
             </w:tcBorders>
             <w:shd w:fill="CCCCCC"/>
             <w:tcMar>
-              <w:left w:w="70" w:type="dxa"/>
+              <w:left w:w="60" w:type="dxa"/>
             </w:tcMar>
           </w:tcPr>
           <w:p>
@@ -3972,7 +3972,7 @@
         </w:tc>
         <w:tc>
           <w:tcPr>
-            <w:tcW w:w="4502" w:type="dxa"/>
+            <w:tcW w:w="4503" w:type="dxa"/>
             <w:tcBorders>
               <w:top w:val="single" w:sz="8" w:space="0" w:color="000001"/>
               <w:left w:val="single" w:sz="8" w:space="0" w:color="000001"/>
@@ -3983,7 +3983,7 @@
             </w:tcBorders>
             <w:shd w:fill="CCCCCC"/>
             <w:tcMar>
-              <w:left w:w="70" w:type="dxa"/>
+              <w:left w:w="60" w:type="dxa"/>
             </w:tcMar>
           </w:tcPr>
           <w:p>
@@ -4022,7 +4022,7 @@
             </w:tcBorders>
             <w:shd w:fill="CCCCCC"/>
             <w:tcMar>
-              <w:left w:w="70" w:type="dxa"/>
+              <w:left w:w="60" w:type="dxa"/>
             </w:tcMar>
           </w:tcPr>
           <w:p>
@@ -4061,7 +4061,7 @@
             </w:tcBorders>
             <w:shd w:fill="CCCCCC"/>
             <w:tcMar>
-              <w:left w:w="70" w:type="dxa"/>
+              <w:left w:w="60" w:type="dxa"/>
             </w:tcMar>
           </w:tcPr>
           <w:p>
@@ -4100,7 +4100,7 @@
             </w:tcBorders>
             <w:shd w:fill="CCCCCC"/>
             <w:tcMar>
-              <w:left w:w="70" w:type="dxa"/>
+              <w:left w:w="60" w:type="dxa"/>
             </w:tcMar>
           </w:tcPr>
           <w:p>
@@ -4131,18 +4131,18 @@
         <w:trPr/>
         <w:tc>
           <w:tcPr>
-            <w:tcW w:w="1527" w:type="dxa"/>
-            <w:tcBorders>
-              <w:top w:val="single" w:sz="8" w:space="0" w:color="000001"/>
-              <w:left w:val="single" w:sz="8" w:space="0" w:color="000001"/>
-              <w:bottom w:val="single" w:sz="8" w:space="0" w:color="000001"/>
-              <w:right w:val="single" w:sz="8" w:space="0" w:color="000001"/>
-              <w:insideH w:val="single" w:sz="8" w:space="0" w:color="000001"/>
-              <w:insideV w:val="single" w:sz="8" w:space="0" w:color="000001"/>
-            </w:tcBorders>
-            <w:shd w:fill="auto" w:val="clear"/>
-            <w:tcMar>
-              <w:left w:w="70" w:type="dxa"/>
+            <w:tcW w:w="1526" w:type="dxa"/>
+            <w:tcBorders>
+              <w:top w:val="single" w:sz="8" w:space="0" w:color="000001"/>
+              <w:left w:val="single" w:sz="8" w:space="0" w:color="000001"/>
+              <w:bottom w:val="single" w:sz="8" w:space="0" w:color="000001"/>
+              <w:right w:val="single" w:sz="8" w:space="0" w:color="000001"/>
+              <w:insideH w:val="single" w:sz="8" w:space="0" w:color="000001"/>
+              <w:insideV w:val="single" w:sz="8" w:space="0" w:color="000001"/>
+            </w:tcBorders>
+            <w:shd w:fill="auto" w:val="clear"/>
+            <w:tcMar>
+              <w:left w:w="60" w:type="dxa"/>
             </w:tcMar>
           </w:tcPr>
           <w:p>
@@ -4216,18 +4216,18 @@
         </w:tc>
         <w:tc>
           <w:tcPr>
-            <w:tcW w:w="4502" w:type="dxa"/>
-            <w:tcBorders>
-              <w:top w:val="single" w:sz="8" w:space="0" w:color="000001"/>
-              <w:left w:val="single" w:sz="8" w:space="0" w:color="000001"/>
-              <w:bottom w:val="single" w:sz="8" w:space="0" w:color="000001"/>
-              <w:right w:val="single" w:sz="8" w:space="0" w:color="000001"/>
-              <w:insideH w:val="single" w:sz="8" w:space="0" w:color="000001"/>
-              <w:insideV w:val="single" w:sz="8" w:space="0" w:color="000001"/>
-            </w:tcBorders>
-            <w:shd w:fill="auto" w:val="clear"/>
-            <w:tcMar>
-              <w:left w:w="70" w:type="dxa"/>
+            <w:tcW w:w="4503" w:type="dxa"/>
+            <w:tcBorders>
+              <w:top w:val="single" w:sz="8" w:space="0" w:color="000001"/>
+              <w:left w:val="single" w:sz="8" w:space="0" w:color="000001"/>
+              <w:bottom w:val="single" w:sz="8" w:space="0" w:color="000001"/>
+              <w:right w:val="single" w:sz="8" w:space="0" w:color="000001"/>
+              <w:insideH w:val="single" w:sz="8" w:space="0" w:color="000001"/>
+              <w:insideV w:val="single" w:sz="8" w:space="0" w:color="000001"/>
+            </w:tcBorders>
+            <w:shd w:fill="auto" w:val="clear"/>
+            <w:tcMar>
+              <w:left w:w="60" w:type="dxa"/>
             </w:tcMar>
           </w:tcPr>
           <w:p>
@@ -4257,7 +4257,7 @@
             </w:tcBorders>
             <w:shd w:fill="auto" w:val="clear"/>
             <w:tcMar>
-              <w:left w:w="70" w:type="dxa"/>
+              <w:left w:w="60" w:type="dxa"/>
             </w:tcMar>
           </w:tcPr>
           <w:p>
@@ -4291,7 +4291,7 @@
             </w:tcBorders>
             <w:shd w:fill="auto" w:val="clear"/>
             <w:tcMar>
-              <w:left w:w="70" w:type="dxa"/>
+              <w:left w:w="60" w:type="dxa"/>
             </w:tcMar>
           </w:tcPr>
           <w:p>
@@ -4325,7 +4325,7 @@
             </w:tcBorders>
             <w:shd w:fill="auto" w:val="clear"/>
             <w:tcMar>
-              <w:left w:w="70" w:type="dxa"/>
+              <w:left w:w="60" w:type="dxa"/>
             </w:tcMar>
           </w:tcPr>
           <w:p>
@@ -4342,7 +4342,7 @@
             </w:pPr>
             <w:r>
               <w:rPr/>
-              <w:t>LDW function turned off</w:t>
+              <w:t>LDW will set the oscillating torque amplitude to 0</w:t>
             </w:r>
           </w:p>
         </w:tc>
@@ -4351,18 +4351,18 @@
         <w:trPr/>
         <w:tc>
           <w:tcPr>
-            <w:tcW w:w="1527" w:type="dxa"/>
-            <w:tcBorders>
-              <w:top w:val="single" w:sz="8" w:space="0" w:color="000001"/>
-              <w:left w:val="single" w:sz="8" w:space="0" w:color="000001"/>
-              <w:bottom w:val="single" w:sz="8" w:space="0" w:color="000001"/>
-              <w:right w:val="single" w:sz="8" w:space="0" w:color="000001"/>
-              <w:insideH w:val="single" w:sz="8" w:space="0" w:color="000001"/>
-              <w:insideV w:val="single" w:sz="8" w:space="0" w:color="000001"/>
-            </w:tcBorders>
-            <w:shd w:fill="auto" w:val="clear"/>
-            <w:tcMar>
-              <w:left w:w="70" w:type="dxa"/>
+            <w:tcW w:w="1526" w:type="dxa"/>
+            <w:tcBorders>
+              <w:top w:val="single" w:sz="8" w:space="0" w:color="000001"/>
+              <w:left w:val="single" w:sz="8" w:space="0" w:color="000001"/>
+              <w:bottom w:val="single" w:sz="8" w:space="0" w:color="000001"/>
+              <w:right w:val="single" w:sz="8" w:space="0" w:color="000001"/>
+              <w:insideH w:val="single" w:sz="8" w:space="0" w:color="000001"/>
+              <w:insideV w:val="single" w:sz="8" w:space="0" w:color="000001"/>
+            </w:tcBorders>
+            <w:shd w:fill="auto" w:val="clear"/>
+            <w:tcMar>
+              <w:left w:w="60" w:type="dxa"/>
             </w:tcMar>
           </w:tcPr>
           <w:p>
@@ -4420,18 +4420,18 @@
         </w:tc>
         <w:tc>
           <w:tcPr>
-            <w:tcW w:w="4502" w:type="dxa"/>
-            <w:tcBorders>
-              <w:top w:val="single" w:sz="8" w:space="0" w:color="000001"/>
-              <w:left w:val="single" w:sz="8" w:space="0" w:color="000001"/>
-              <w:bottom w:val="single" w:sz="8" w:space="0" w:color="000001"/>
-              <w:right w:val="single" w:sz="8" w:space="0" w:color="000001"/>
-              <w:insideH w:val="single" w:sz="8" w:space="0" w:color="000001"/>
-              <w:insideV w:val="single" w:sz="8" w:space="0" w:color="000001"/>
-            </w:tcBorders>
-            <w:shd w:fill="auto" w:val="clear"/>
-            <w:tcMar>
-              <w:left w:w="70" w:type="dxa"/>
+            <w:tcW w:w="4503" w:type="dxa"/>
+            <w:tcBorders>
+              <w:top w:val="single" w:sz="8" w:space="0" w:color="000001"/>
+              <w:left w:val="single" w:sz="8" w:space="0" w:color="000001"/>
+              <w:bottom w:val="single" w:sz="8" w:space="0" w:color="000001"/>
+              <w:right w:val="single" w:sz="8" w:space="0" w:color="000001"/>
+              <w:insideH w:val="single" w:sz="8" w:space="0" w:color="000001"/>
+              <w:insideV w:val="single" w:sz="8" w:space="0" w:color="000001"/>
+            </w:tcBorders>
+            <w:shd w:fill="auto" w:val="clear"/>
+            <w:tcMar>
+              <w:left w:w="60" w:type="dxa"/>
             </w:tcMar>
           </w:tcPr>
           <w:p>
@@ -4461,7 +4461,7 @@
             </w:tcBorders>
             <w:shd w:fill="auto" w:val="clear"/>
             <w:tcMar>
-              <w:left w:w="70" w:type="dxa"/>
+              <w:left w:w="60" w:type="dxa"/>
             </w:tcMar>
           </w:tcPr>
           <w:p>
@@ -4495,7 +4495,7 @@
             </w:tcBorders>
             <w:shd w:fill="auto" w:val="clear"/>
             <w:tcMar>
-              <w:left w:w="70" w:type="dxa"/>
+              <w:left w:w="60" w:type="dxa"/>
             </w:tcMar>
           </w:tcPr>
           <w:p>
@@ -4529,7 +4529,7 @@
             </w:tcBorders>
             <w:shd w:fill="auto" w:val="clear"/>
             <w:tcMar>
-              <w:left w:w="70" w:type="dxa"/>
+              <w:left w:w="60" w:type="dxa"/>
             </w:tcMar>
           </w:tcPr>
           <w:p>
@@ -4546,7 +4546,7 @@
             </w:pPr>
             <w:r>
               <w:rPr/>
-              <w:t>LDW function turned off</w:t>
+              <w:t>LDW will set the oscillating torque amplitude to 0</w:t>
             </w:r>
           </w:p>
         </w:tc>
@@ -4602,7 +4602,7 @@
         <w:tblStyle w:val="Table6"/>
         <w:tblW w:w="9690" w:type="dxa"/>
         <w:jc w:val="left"/>
-        <w:tblInd w:w="-37" w:type="dxa"/>
+        <w:tblInd w:w="-46" w:type="dxa"/>
         <w:tblBorders>
           <w:top w:val="single" w:sz="8" w:space="0" w:color="000001"/>
           <w:left w:val="single" w:sz="8" w:space="0" w:color="000001"/>
@@ -4613,7 +4613,7 @@
         </w:tblBorders>
         <w:tblCellMar>
           <w:top w:w="100" w:type="dxa"/>
-          <w:left w:w="70" w:type="dxa"/>
+          <w:left w:w="60" w:type="dxa"/>
           <w:bottom w:w="100" w:type="dxa"/>
           <w:right w:w="100" w:type="dxa"/>
         </w:tblCellMar>
@@ -4639,7 +4639,7 @@
             </w:tcBorders>
             <w:shd w:fill="CCCCCC"/>
             <w:tcMar>
-              <w:left w:w="70" w:type="dxa"/>
+              <w:left w:w="60" w:type="dxa"/>
             </w:tcMar>
           </w:tcPr>
           <w:p>
@@ -4674,7 +4674,7 @@
             </w:tcBorders>
             <w:shd w:fill="CCCCCC"/>
             <w:tcMar>
-              <w:left w:w="70" w:type="dxa"/>
+              <w:left w:w="60" w:type="dxa"/>
             </w:tcMar>
           </w:tcPr>
           <w:p>
@@ -4727,7 +4727,7 @@
             </w:tcBorders>
             <w:shd w:fill="CCCCCC"/>
             <w:tcMar>
-              <w:left w:w="70" w:type="dxa"/>
+              <w:left w:w="60" w:type="dxa"/>
             </w:tcMar>
           </w:tcPr>
           <w:p>
@@ -4783,7 +4783,7 @@
             </w:tcBorders>
             <w:shd w:fill="auto" w:val="clear"/>
             <w:tcMar>
-              <w:left w:w="70" w:type="dxa"/>
+              <w:left w:w="60" w:type="dxa"/>
             </w:tcMar>
           </w:tcPr>
           <w:p>
@@ -4852,7 +4852,7 @@
             </w:tcBorders>
             <w:shd w:fill="auto" w:val="clear"/>
             <w:tcMar>
-              <w:left w:w="70" w:type="dxa"/>
+              <w:left w:w="60" w:type="dxa"/>
             </w:tcMar>
           </w:tcPr>
           <w:p>
@@ -4882,7 +4882,7 @@
             </w:tcBorders>
             <w:shd w:fill="auto" w:val="clear"/>
             <w:tcMar>
-              <w:left w:w="70" w:type="dxa"/>
+              <w:left w:w="60" w:type="dxa"/>
             </w:tcMar>
           </w:tcPr>
           <w:p>
@@ -4917,7 +4917,7 @@
             </w:tcBorders>
             <w:shd w:fill="auto" w:val="clear"/>
             <w:tcMar>
-              <w:left w:w="70" w:type="dxa"/>
+              <w:left w:w="60" w:type="dxa"/>
             </w:tcMar>
           </w:tcPr>
           <w:p>
@@ -4986,7 +4986,7 @@
             </w:tcBorders>
             <w:shd w:fill="auto" w:val="clear"/>
             <w:tcMar>
-              <w:left w:w="70" w:type="dxa"/>
+              <w:left w:w="60" w:type="dxa"/>
             </w:tcMar>
           </w:tcPr>
           <w:p>
@@ -5016,7 +5016,7 @@
             </w:tcBorders>
             <w:shd w:fill="auto" w:val="clear"/>
             <w:tcMar>
-              <w:left w:w="70" w:type="dxa"/>
+              <w:left w:w="60" w:type="dxa"/>
             </w:tcMar>
           </w:tcPr>
           <w:p>
@@ -5114,7 +5114,7 @@
         <w:tblStyle w:val="Table7"/>
         <w:tblW w:w="9555" w:type="dxa"/>
         <w:jc w:val="left"/>
-        <w:tblInd w:w="-37" w:type="dxa"/>
+        <w:tblInd w:w="-46" w:type="dxa"/>
         <w:tblBorders>
           <w:top w:val="single" w:sz="8" w:space="0" w:color="000001"/>
           <w:left w:val="single" w:sz="8" w:space="0" w:color="000001"/>
@@ -5125,15 +5125,15 @@
         </w:tblBorders>
         <w:tblCellMar>
           <w:top w:w="100" w:type="dxa"/>
-          <w:left w:w="70" w:type="dxa"/>
+          <w:left w:w="60" w:type="dxa"/>
           <w:bottom w:w="100" w:type="dxa"/>
           <w:right w:w="100" w:type="dxa"/>
         </w:tblCellMar>
         <w:tblLook w:val="0600"/>
       </w:tblPr>
       <w:tblGrid>
-        <w:gridCol w:w="1527"/>
-        <w:gridCol w:w="4502"/>
+        <w:gridCol w:w="1526"/>
+        <w:gridCol w:w="4503"/>
         <w:gridCol w:w="360"/>
         <w:gridCol w:w="1245"/>
         <w:gridCol w:w="1921"/>
@@ -5142,7 +5142,7 @@
         <w:trPr/>
         <w:tc>
           <w:tcPr>
-            <w:tcW w:w="1527" w:type="dxa"/>
+            <w:tcW w:w="1526" w:type="dxa"/>
             <w:tcBorders>
               <w:top w:val="single" w:sz="8" w:space="0" w:color="000001"/>
               <w:left w:val="single" w:sz="8" w:space="0" w:color="000001"/>
@@ -5153,7 +5153,7 @@
             </w:tcBorders>
             <w:shd w:fill="CCCCCC"/>
             <w:tcMar>
-              <w:left w:w="70" w:type="dxa"/>
+              <w:left w:w="60" w:type="dxa"/>
             </w:tcMar>
           </w:tcPr>
           <w:p>
@@ -5177,7 +5177,7 @@
         </w:tc>
         <w:tc>
           <w:tcPr>
-            <w:tcW w:w="4502" w:type="dxa"/>
+            <w:tcW w:w="4503" w:type="dxa"/>
             <w:tcBorders>
               <w:top w:val="single" w:sz="8" w:space="0" w:color="000001"/>
               <w:left w:val="single" w:sz="8" w:space="0" w:color="000001"/>
@@ -5188,7 +5188,7 @@
             </w:tcBorders>
             <w:shd w:fill="CCCCCC"/>
             <w:tcMar>
-              <w:left w:w="70" w:type="dxa"/>
+              <w:left w:w="60" w:type="dxa"/>
             </w:tcMar>
           </w:tcPr>
           <w:p>
@@ -5223,7 +5223,7 @@
             </w:tcBorders>
             <w:shd w:fill="CCCCCC"/>
             <w:tcMar>
-              <w:left w:w="70" w:type="dxa"/>
+              <w:left w:w="60" w:type="dxa"/>
             </w:tcMar>
           </w:tcPr>
           <w:p>
@@ -5258,7 +5258,7 @@
             </w:tcBorders>
             <w:shd w:fill="CCCCCC"/>
             <w:tcMar>
-              <w:left w:w="70" w:type="dxa"/>
+              <w:left w:w="60" w:type="dxa"/>
             </w:tcMar>
           </w:tcPr>
           <w:p>
@@ -5293,7 +5293,7 @@
             </w:tcBorders>
             <w:shd w:fill="CCCCCC"/>
             <w:tcMar>
-              <w:left w:w="70" w:type="dxa"/>
+              <w:left w:w="60" w:type="dxa"/>
             </w:tcMar>
           </w:tcPr>
           <w:p>
@@ -5320,18 +5320,18 @@
         <w:trPr/>
         <w:tc>
           <w:tcPr>
-            <w:tcW w:w="1527" w:type="dxa"/>
-            <w:tcBorders>
-              <w:top w:val="single" w:sz="8" w:space="0" w:color="000001"/>
-              <w:left w:val="single" w:sz="8" w:space="0" w:color="000001"/>
-              <w:bottom w:val="single" w:sz="8" w:space="0" w:color="000001"/>
-              <w:right w:val="single" w:sz="8" w:space="0" w:color="000001"/>
-              <w:insideH w:val="single" w:sz="8" w:space="0" w:color="000001"/>
-              <w:insideV w:val="single" w:sz="8" w:space="0" w:color="000001"/>
-            </w:tcBorders>
-            <w:shd w:fill="auto" w:val="clear"/>
-            <w:tcMar>
-              <w:left w:w="70" w:type="dxa"/>
+            <w:tcW w:w="1526" w:type="dxa"/>
+            <w:tcBorders>
+              <w:top w:val="single" w:sz="8" w:space="0" w:color="000001"/>
+              <w:left w:val="single" w:sz="8" w:space="0" w:color="000001"/>
+              <w:bottom w:val="single" w:sz="8" w:space="0" w:color="000001"/>
+              <w:right w:val="single" w:sz="8" w:space="0" w:color="000001"/>
+              <w:insideH w:val="single" w:sz="8" w:space="0" w:color="000001"/>
+              <w:insideV w:val="single" w:sz="8" w:space="0" w:color="000001"/>
+            </w:tcBorders>
+            <w:shd w:fill="auto" w:val="clear"/>
+            <w:tcMar>
+              <w:left w:w="60" w:type="dxa"/>
             </w:tcMar>
           </w:tcPr>
           <w:p>
@@ -5389,18 +5389,18 @@
         </w:tc>
         <w:tc>
           <w:tcPr>
-            <w:tcW w:w="4502" w:type="dxa"/>
-            <w:tcBorders>
-              <w:top w:val="single" w:sz="8" w:space="0" w:color="000001"/>
-              <w:left w:val="single" w:sz="8" w:space="0" w:color="000001"/>
-              <w:bottom w:val="single" w:sz="8" w:space="0" w:color="000001"/>
-              <w:right w:val="single" w:sz="8" w:space="0" w:color="000001"/>
-              <w:insideH w:val="single" w:sz="8" w:space="0" w:color="000001"/>
-              <w:insideV w:val="single" w:sz="8" w:space="0" w:color="000001"/>
-            </w:tcBorders>
-            <w:shd w:fill="auto" w:val="clear"/>
-            <w:tcMar>
-              <w:left w:w="70" w:type="dxa"/>
+            <w:tcW w:w="4503" w:type="dxa"/>
+            <w:tcBorders>
+              <w:top w:val="single" w:sz="8" w:space="0" w:color="000001"/>
+              <w:left w:val="single" w:sz="8" w:space="0" w:color="000001"/>
+              <w:bottom w:val="single" w:sz="8" w:space="0" w:color="000001"/>
+              <w:right w:val="single" w:sz="8" w:space="0" w:color="000001"/>
+              <w:insideH w:val="single" w:sz="8" w:space="0" w:color="000001"/>
+              <w:insideV w:val="single" w:sz="8" w:space="0" w:color="000001"/>
+            </w:tcBorders>
+            <w:shd w:fill="auto" w:val="clear"/>
+            <w:tcMar>
+              <w:left w:w="60" w:type="dxa"/>
             </w:tcMar>
           </w:tcPr>
           <w:p>
@@ -5430,7 +5430,7 @@
             </w:tcBorders>
             <w:shd w:fill="auto" w:val="clear"/>
             <w:tcMar>
-              <w:left w:w="70" w:type="dxa"/>
+              <w:left w:w="60" w:type="dxa"/>
             </w:tcMar>
           </w:tcPr>
           <w:p>
@@ -5460,7 +5460,7 @@
             </w:tcBorders>
             <w:shd w:fill="auto" w:val="clear"/>
             <w:tcMar>
-              <w:left w:w="70" w:type="dxa"/>
+              <w:left w:w="60" w:type="dxa"/>
             </w:tcMar>
           </w:tcPr>
           <w:p>
@@ -5490,20 +5490,20 @@
             </w:tcBorders>
             <w:shd w:fill="auto" w:val="clear"/>
             <w:tcMar>
-              <w:left w:w="70" w:type="dxa"/>
-            </w:tcMar>
-          </w:tcPr>
-          <w:p>
-            <w:pPr>
-              <w:pStyle w:val="Normal"/>
-              <w:widowControl w:val="false"/>
-              <w:shd w:val="clear" w:fill="FFFFFF"/>
-              <w:spacing w:lineRule="auto" w:line="240" w:before="0" w:after="0"/>
-              <w:rPr/>
-            </w:pPr>
-            <w:r>
-              <w:rPr/>
-              <w:t>LKA function turned off</w:t>
+              <w:left w:w="60" w:type="dxa"/>
+            </w:tcMar>
+          </w:tcPr>
+          <w:p>
+            <w:pPr>
+              <w:pStyle w:val="Normal"/>
+              <w:widowControl w:val="false"/>
+              <w:shd w:val="clear" w:fill="FFFFFF"/>
+              <w:spacing w:lineRule="auto" w:line="240" w:before="0" w:after="0"/>
+              <w:rPr/>
+            </w:pPr>
+            <w:r>
+              <w:rPr/>
+              <w:t>LKA will set the oscillating torque amplitude to 0</w:t>
             </w:r>
           </w:p>
         </w:tc>
@@ -5559,7 +5559,7 @@
         <w:tblStyle w:val="Table8"/>
         <w:tblW w:w="9690" w:type="dxa"/>
         <w:jc w:val="left"/>
-        <w:tblInd w:w="-37" w:type="dxa"/>
+        <w:tblInd w:w="-46" w:type="dxa"/>
         <w:tblBorders>
           <w:top w:val="single" w:sz="8" w:space="0" w:color="000001"/>
           <w:left w:val="single" w:sz="8" w:space="0" w:color="000001"/>
@@ -5570,7 +5570,7 @@
         </w:tblBorders>
         <w:tblCellMar>
           <w:top w:w="100" w:type="dxa"/>
-          <w:left w:w="70" w:type="dxa"/>
+          <w:left w:w="60" w:type="dxa"/>
           <w:bottom w:w="100" w:type="dxa"/>
           <w:right w:w="100" w:type="dxa"/>
         </w:tblCellMar>
@@ -5596,7 +5596,7 @@
             </w:tcBorders>
             <w:shd w:fill="CCCCCC"/>
             <w:tcMar>
-              <w:left w:w="70" w:type="dxa"/>
+              <w:left w:w="60" w:type="dxa"/>
             </w:tcMar>
           </w:tcPr>
           <w:p>
@@ -5631,7 +5631,7 @@
             </w:tcBorders>
             <w:shd w:fill="CCCCCC"/>
             <w:tcMar>
-              <w:left w:w="70" w:type="dxa"/>
+              <w:left w:w="60" w:type="dxa"/>
             </w:tcMar>
           </w:tcPr>
           <w:p>
@@ -5684,7 +5684,7 @@
             </w:tcBorders>
             <w:shd w:fill="CCCCCC"/>
             <w:tcMar>
-              <w:left w:w="70" w:type="dxa"/>
+              <w:left w:w="60" w:type="dxa"/>
             </w:tcMar>
           </w:tcPr>
           <w:p>
@@ -5740,7 +5740,7 @@
             </w:tcBorders>
             <w:shd w:fill="auto" w:val="clear"/>
             <w:tcMar>
-              <w:left w:w="70" w:type="dxa"/>
+              <w:left w:w="60" w:type="dxa"/>
             </w:tcMar>
           </w:tcPr>
           <w:p>
@@ -5809,7 +5809,7 @@
             </w:tcBorders>
             <w:shd w:fill="auto" w:val="clear"/>
             <w:tcMar>
-              <w:left w:w="70" w:type="dxa"/>
+              <w:left w:w="60" w:type="dxa"/>
             </w:tcMar>
           </w:tcPr>
           <w:p>
@@ -5839,7 +5839,7 @@
             </w:tcBorders>
             <w:shd w:fill="auto" w:val="clear"/>
             <w:tcMar>
-              <w:left w:w="70" w:type="dxa"/>
+              <w:left w:w="60" w:type="dxa"/>
             </w:tcMar>
           </w:tcPr>
           <w:p>
@@ -5872,7 +5872,7 @@
     <w:p>
       <w:pPr>
         <w:pStyle w:val="Heading2"/>
-        <w:shd w:fill="FFFFFF" w:val="clear"/>
+        <w:shd w:val="clear" w:fill="FFFFFF"/>
         <w:spacing w:before="0" w:after="0"/>
         <w:rPr/>
       </w:pPr>
@@ -5894,7 +5894,7 @@
     <w:p>
       <w:pPr>
         <w:pStyle w:val="Heading2"/>
-        <w:shd w:fill="FFFFFF" w:val="clear"/>
+        <w:shd w:val="clear" w:fill="FFFFFF"/>
         <w:spacing w:before="0" w:after="0"/>
         <w:rPr/>
       </w:pPr>
@@ -5989,7 +5989,7 @@
     <w:p>
       <w:pPr>
         <w:pStyle w:val="Heading2"/>
-        <w:shd w:fill="FFFFFF" w:val="clear"/>
+        <w:shd w:val="clear" w:fill="FFFFFF"/>
         <w:spacing w:before="0" w:after="0"/>
         <w:rPr/>
       </w:pPr>
@@ -6000,7 +6000,7 @@
     <w:p>
       <w:pPr>
         <w:pStyle w:val="Heading2"/>
-        <w:shd w:fill="FFFFFF" w:val="clear"/>
+        <w:shd w:val="clear" w:fill="FFFFFF"/>
         <w:spacing w:before="0" w:after="0"/>
         <w:rPr/>
       </w:pPr>
@@ -6011,7 +6011,7 @@
     <w:p>
       <w:pPr>
         <w:pStyle w:val="Heading2"/>
-        <w:shd w:fill="FFFFFF" w:val="clear"/>
+        <w:shd w:val="clear" w:fill="FFFFFF"/>
         <w:spacing w:before="0" w:after="0"/>
         <w:rPr/>
       </w:pPr>
@@ -6022,7 +6022,7 @@
     <w:p>
       <w:pPr>
         <w:pStyle w:val="Heading2"/>
-        <w:shd w:fill="FFFFFF" w:val="clear"/>
+        <w:shd w:val="clear" w:fill="FFFFFF"/>
         <w:spacing w:before="0" w:after="0"/>
         <w:rPr/>
       </w:pPr>
@@ -6033,7 +6033,7 @@
     <w:p>
       <w:pPr>
         <w:pStyle w:val="Heading2"/>
-        <w:shd w:fill="FFFFFF" w:val="clear"/>
+        <w:shd w:val="clear" w:fill="FFFFFF"/>
         <w:spacing w:before="0" w:after="0"/>
         <w:rPr/>
       </w:pPr>
@@ -6044,7 +6044,7 @@
     <w:p>
       <w:pPr>
         <w:pStyle w:val="Heading2"/>
-        <w:shd w:fill="FFFFFF" w:val="clear"/>
+        <w:shd w:val="clear" w:fill="FFFFFF"/>
         <w:spacing w:before="0" w:after="0"/>
         <w:rPr/>
       </w:pPr>
@@ -6055,7 +6055,7 @@
     <w:p>
       <w:pPr>
         <w:pStyle w:val="Heading2"/>
-        <w:shd w:fill="FFFFFF" w:val="clear"/>
+        <w:shd w:val="clear" w:fill="FFFFFF"/>
         <w:spacing w:before="0" w:after="0"/>
         <w:rPr/>
       </w:pPr>
@@ -6066,7 +6066,7 @@
     <w:p>
       <w:pPr>
         <w:pStyle w:val="Heading2"/>
-        <w:shd w:fill="FFFFFF" w:val="clear"/>
+        <w:shd w:val="clear" w:fill="FFFFFF"/>
         <w:spacing w:before="0" w:after="0"/>
         <w:rPr/>
       </w:pPr>
@@ -6077,7 +6077,7 @@
     <w:p>
       <w:pPr>
         <w:pStyle w:val="Heading2"/>
-        <w:shd w:fill="FFFFFF" w:val="clear"/>
+        <w:shd w:val="clear" w:fill="FFFFFF"/>
         <w:spacing w:before="0" w:after="0"/>
         <w:rPr/>
       </w:pPr>
@@ -6088,7 +6088,7 @@
     <w:p>
       <w:pPr>
         <w:pStyle w:val="Heading2"/>
-        <w:shd w:fill="FFFFFF" w:val="clear"/>
+        <w:shd w:val="clear" w:fill="FFFFFF"/>
         <w:spacing w:before="0" w:after="0"/>
         <w:rPr/>
       </w:pPr>
@@ -6099,7 +6099,7 @@
     <w:p>
       <w:pPr>
         <w:pStyle w:val="Heading2"/>
-        <w:shd w:fill="FFFFFF" w:val="clear"/>
+        <w:shd w:val="clear" w:fill="FFFFFF"/>
         <w:spacing w:before="0" w:after="0"/>
         <w:rPr/>
       </w:pPr>
@@ -6110,7 +6110,7 @@
     <w:p>
       <w:pPr>
         <w:pStyle w:val="Heading2"/>
-        <w:shd w:fill="FFFFFF" w:val="clear"/>
+        <w:shd w:val="clear" w:fill="FFFFFF"/>
         <w:spacing w:before="0" w:after="0"/>
         <w:rPr/>
       </w:pPr>
@@ -6121,7 +6121,7 @@
     <w:p>
       <w:pPr>
         <w:pStyle w:val="Heading2"/>
-        <w:shd w:fill="FFFFFF" w:val="clear"/>
+        <w:shd w:val="clear" w:fill="FFFFFF"/>
         <w:spacing w:before="0" w:after="0"/>
         <w:rPr/>
       </w:pPr>
@@ -6132,7 +6132,7 @@
     <w:p>
       <w:pPr>
         <w:pStyle w:val="Heading2"/>
-        <w:shd w:fill="FFFFFF" w:val="clear"/>
+        <w:shd w:val="clear" w:fill="FFFFFF"/>
         <w:spacing w:before="0" w:after="0"/>
         <w:rPr/>
       </w:pPr>
@@ -6143,7 +6143,7 @@
     <w:p>
       <w:pPr>
         <w:pStyle w:val="Heading2"/>
-        <w:shd w:fill="FFFFFF" w:val="clear"/>
+        <w:shd w:val="clear" w:fill="FFFFFF"/>
         <w:spacing w:before="0" w:after="0"/>
         <w:rPr/>
       </w:pPr>
@@ -6170,7 +6170,7 @@
         <w:tblStyle w:val="Table9"/>
         <w:tblW w:w="9555" w:type="dxa"/>
         <w:jc w:val="left"/>
-        <w:tblInd w:w="-37" w:type="dxa"/>
+        <w:tblInd w:w="-46" w:type="dxa"/>
         <w:tblBorders>
           <w:top w:val="single" w:sz="8" w:space="0" w:color="000001"/>
           <w:left w:val="single" w:sz="8" w:space="0" w:color="000001"/>
@@ -6181,15 +6181,15 @@
         </w:tblBorders>
         <w:tblCellMar>
           <w:top w:w="100" w:type="dxa"/>
-          <w:left w:w="70" w:type="dxa"/>
+          <w:left w:w="60" w:type="dxa"/>
           <w:bottom w:w="100" w:type="dxa"/>
           <w:right w:w="100" w:type="dxa"/>
         </w:tblCellMar>
         <w:tblLook w:val="0600"/>
       </w:tblPr>
       <w:tblGrid>
-        <w:gridCol w:w="1527"/>
-        <w:gridCol w:w="3512"/>
+        <w:gridCol w:w="1526"/>
+        <w:gridCol w:w="3513"/>
         <w:gridCol w:w="1350"/>
         <w:gridCol w:w="1245"/>
         <w:gridCol w:w="1921"/>
@@ -6198,7 +6198,7 @@
         <w:trPr/>
         <w:tc>
           <w:tcPr>
-            <w:tcW w:w="1527" w:type="dxa"/>
+            <w:tcW w:w="1526" w:type="dxa"/>
             <w:tcBorders>
               <w:top w:val="single" w:sz="8" w:space="0" w:color="000001"/>
               <w:left w:val="single" w:sz="8" w:space="0" w:color="000001"/>
@@ -6209,7 +6209,7 @@
             </w:tcBorders>
             <w:shd w:fill="CCCCCC"/>
             <w:tcMar>
-              <w:left w:w="70" w:type="dxa"/>
+              <w:left w:w="60" w:type="dxa"/>
             </w:tcMar>
           </w:tcPr>
           <w:p>
@@ -6233,7 +6233,7 @@
         </w:tc>
         <w:tc>
           <w:tcPr>
-            <w:tcW w:w="3512" w:type="dxa"/>
+            <w:tcW w:w="3513" w:type="dxa"/>
             <w:tcBorders>
               <w:top w:val="single" w:sz="8" w:space="0" w:color="000001"/>
               <w:left w:val="single" w:sz="8" w:space="0" w:color="000001"/>
@@ -6244,7 +6244,7 @@
             </w:tcBorders>
             <w:shd w:fill="CCCCCC"/>
             <w:tcMar>
-              <w:left w:w="70" w:type="dxa"/>
+              <w:left w:w="60" w:type="dxa"/>
             </w:tcMar>
           </w:tcPr>
           <w:p>
@@ -6279,7 +6279,7 @@
             </w:tcBorders>
             <w:shd w:fill="CCCCCC"/>
             <w:tcMar>
-              <w:left w:w="70" w:type="dxa"/>
+              <w:left w:w="60" w:type="dxa"/>
             </w:tcMar>
           </w:tcPr>
           <w:p>
@@ -6314,7 +6314,7 @@
             </w:tcBorders>
             <w:shd w:fill="CCCCCC"/>
             <w:tcMar>
-              <w:left w:w="70" w:type="dxa"/>
+              <w:left w:w="60" w:type="dxa"/>
             </w:tcMar>
           </w:tcPr>
           <w:p>
@@ -6349,7 +6349,7 @@
             </w:tcBorders>
             <w:shd w:fill="CCCCCC"/>
             <w:tcMar>
-              <w:left w:w="70" w:type="dxa"/>
+              <w:left w:w="60" w:type="dxa"/>
             </w:tcMar>
           </w:tcPr>
           <w:p>
@@ -6376,18 +6376,18 @@
         <w:trPr/>
         <w:tc>
           <w:tcPr>
-            <w:tcW w:w="1527" w:type="dxa"/>
-            <w:tcBorders>
-              <w:top w:val="single" w:sz="8" w:space="0" w:color="000001"/>
-              <w:left w:val="single" w:sz="8" w:space="0" w:color="000001"/>
-              <w:bottom w:val="single" w:sz="8" w:space="0" w:color="000001"/>
-              <w:right w:val="single" w:sz="8" w:space="0" w:color="000001"/>
-              <w:insideH w:val="single" w:sz="8" w:space="0" w:color="000001"/>
-              <w:insideV w:val="single" w:sz="8" w:space="0" w:color="000001"/>
-            </w:tcBorders>
-            <w:shd w:fill="auto" w:val="clear"/>
-            <w:tcMar>
-              <w:left w:w="70" w:type="dxa"/>
+            <w:tcW w:w="1526" w:type="dxa"/>
+            <w:tcBorders>
+              <w:top w:val="single" w:sz="8" w:space="0" w:color="000001"/>
+              <w:left w:val="single" w:sz="8" w:space="0" w:color="000001"/>
+              <w:bottom w:val="single" w:sz="8" w:space="0" w:color="000001"/>
+              <w:right w:val="single" w:sz="8" w:space="0" w:color="000001"/>
+              <w:insideH w:val="single" w:sz="8" w:space="0" w:color="000001"/>
+              <w:insideV w:val="single" w:sz="8" w:space="0" w:color="000001"/>
+            </w:tcBorders>
+            <w:shd w:fill="auto" w:val="clear"/>
+            <w:tcMar>
+              <w:left w:w="60" w:type="dxa"/>
             </w:tcMar>
           </w:tcPr>
           <w:p>
@@ -6445,18 +6445,18 @@
         </w:tc>
         <w:tc>
           <w:tcPr>
-            <w:tcW w:w="3512" w:type="dxa"/>
-            <w:tcBorders>
-              <w:top w:val="single" w:sz="8" w:space="0" w:color="000001"/>
-              <w:left w:val="single" w:sz="8" w:space="0" w:color="000001"/>
-              <w:bottom w:val="single" w:sz="8" w:space="0" w:color="000001"/>
-              <w:right w:val="single" w:sz="8" w:space="0" w:color="000001"/>
-              <w:insideH w:val="single" w:sz="8" w:space="0" w:color="000001"/>
-              <w:insideV w:val="single" w:sz="8" w:space="0" w:color="000001"/>
-            </w:tcBorders>
-            <w:shd w:fill="auto" w:val="clear"/>
-            <w:tcMar>
-              <w:left w:w="70" w:type="dxa"/>
+            <w:tcW w:w="3513" w:type="dxa"/>
+            <w:tcBorders>
+              <w:top w:val="single" w:sz="8" w:space="0" w:color="000001"/>
+              <w:left w:val="single" w:sz="8" w:space="0" w:color="000001"/>
+              <w:bottom w:val="single" w:sz="8" w:space="0" w:color="000001"/>
+              <w:right w:val="single" w:sz="8" w:space="0" w:color="000001"/>
+              <w:insideH w:val="single" w:sz="8" w:space="0" w:color="000001"/>
+              <w:insideV w:val="single" w:sz="8" w:space="0" w:color="000001"/>
+            </w:tcBorders>
+            <w:shd w:fill="auto" w:val="clear"/>
+            <w:tcMar>
+              <w:left w:w="60" w:type="dxa"/>
             </w:tcMar>
           </w:tcPr>
           <w:p>
@@ -6486,7 +6486,7 @@
             </w:tcBorders>
             <w:shd w:fill="auto" w:val="clear"/>
             <w:tcMar>
-              <w:left w:w="70" w:type="dxa"/>
+              <w:left w:w="60" w:type="dxa"/>
             </w:tcMar>
           </w:tcPr>
           <w:p>
@@ -6521,7 +6521,7 @@
             </w:tcBorders>
             <w:shd w:fill="auto" w:val="clear"/>
             <w:tcMar>
-              <w:left w:w="70" w:type="dxa"/>
+              <w:left w:w="60" w:type="dxa"/>
             </w:tcMar>
           </w:tcPr>
           <w:p>
@@ -6555,7 +6555,7 @@
             </w:tcBorders>
             <w:shd w:fill="auto" w:val="clear"/>
             <w:tcMar>
-              <w:left w:w="70" w:type="dxa"/>
+              <w:left w:w="60" w:type="dxa"/>
             </w:tcMar>
           </w:tcPr>
           <w:p>
@@ -6581,18 +6581,18 @@
         <w:trPr/>
         <w:tc>
           <w:tcPr>
-            <w:tcW w:w="1527" w:type="dxa"/>
-            <w:tcBorders>
-              <w:top w:val="single" w:sz="8" w:space="0" w:color="000001"/>
-              <w:left w:val="single" w:sz="8" w:space="0" w:color="000001"/>
-              <w:bottom w:val="single" w:sz="8" w:space="0" w:color="000001"/>
-              <w:right w:val="single" w:sz="8" w:space="0" w:color="000001"/>
-              <w:insideH w:val="single" w:sz="8" w:space="0" w:color="000001"/>
-              <w:insideV w:val="single" w:sz="8" w:space="0" w:color="000001"/>
-            </w:tcBorders>
-            <w:shd w:fill="auto" w:val="clear"/>
-            <w:tcMar>
-              <w:left w:w="70" w:type="dxa"/>
+            <w:tcW w:w="1526" w:type="dxa"/>
+            <w:tcBorders>
+              <w:top w:val="single" w:sz="8" w:space="0" w:color="000001"/>
+              <w:left w:val="single" w:sz="8" w:space="0" w:color="000001"/>
+              <w:bottom w:val="single" w:sz="8" w:space="0" w:color="000001"/>
+              <w:right w:val="single" w:sz="8" w:space="0" w:color="000001"/>
+              <w:insideH w:val="single" w:sz="8" w:space="0" w:color="000001"/>
+              <w:insideV w:val="single" w:sz="8" w:space="0" w:color="000001"/>
+            </w:tcBorders>
+            <w:shd w:fill="auto" w:val="clear"/>
+            <w:tcMar>
+              <w:left w:w="60" w:type="dxa"/>
             </w:tcMar>
           </w:tcPr>
           <w:p>
@@ -6650,18 +6650,18 @@
         </w:tc>
         <w:tc>
           <w:tcPr>
-            <w:tcW w:w="3512" w:type="dxa"/>
-            <w:tcBorders>
-              <w:top w:val="single" w:sz="8" w:space="0" w:color="000001"/>
-              <w:left w:val="single" w:sz="8" w:space="0" w:color="000001"/>
-              <w:bottom w:val="single" w:sz="8" w:space="0" w:color="000001"/>
-              <w:right w:val="single" w:sz="8" w:space="0" w:color="000001"/>
-              <w:insideH w:val="single" w:sz="8" w:space="0" w:color="000001"/>
-              <w:insideV w:val="single" w:sz="8" w:space="0" w:color="000001"/>
-            </w:tcBorders>
-            <w:shd w:fill="auto" w:val="clear"/>
-            <w:tcMar>
-              <w:left w:w="70" w:type="dxa"/>
+            <w:tcW w:w="3513" w:type="dxa"/>
+            <w:tcBorders>
+              <w:top w:val="single" w:sz="8" w:space="0" w:color="000001"/>
+              <w:left w:val="single" w:sz="8" w:space="0" w:color="000001"/>
+              <w:bottom w:val="single" w:sz="8" w:space="0" w:color="000001"/>
+              <w:right w:val="single" w:sz="8" w:space="0" w:color="000001"/>
+              <w:insideH w:val="single" w:sz="8" w:space="0" w:color="000001"/>
+              <w:insideV w:val="single" w:sz="8" w:space="0" w:color="000001"/>
+            </w:tcBorders>
+            <w:shd w:fill="auto" w:val="clear"/>
+            <w:tcMar>
+              <w:left w:w="60" w:type="dxa"/>
             </w:tcMar>
           </w:tcPr>
           <w:p>
@@ -6691,7 +6691,7 @@
             </w:tcBorders>
             <w:shd w:fill="auto" w:val="clear"/>
             <w:tcMar>
-              <w:left w:w="70" w:type="dxa"/>
+              <w:left w:w="60" w:type="dxa"/>
             </w:tcMar>
           </w:tcPr>
           <w:p>
@@ -6726,7 +6726,7 @@
             </w:tcBorders>
             <w:shd w:fill="auto" w:val="clear"/>
             <w:tcMar>
-              <w:left w:w="70" w:type="dxa"/>
+              <w:left w:w="60" w:type="dxa"/>
             </w:tcMar>
           </w:tcPr>
           <w:p>
@@ -6760,7 +6760,7 @@
             </w:tcBorders>
             <w:shd w:fill="auto" w:val="clear"/>
             <w:tcMar>
-              <w:left w:w="70" w:type="dxa"/>
+              <w:left w:w="60" w:type="dxa"/>
             </w:tcMar>
           </w:tcPr>
           <w:p>
@@ -6786,18 +6786,18 @@
         <w:trPr/>
         <w:tc>
           <w:tcPr>
-            <w:tcW w:w="1527" w:type="dxa"/>
-            <w:tcBorders>
-              <w:top w:val="single" w:sz="8" w:space="0" w:color="000001"/>
-              <w:left w:val="single" w:sz="8" w:space="0" w:color="000001"/>
-              <w:bottom w:val="single" w:sz="8" w:space="0" w:color="000001"/>
-              <w:right w:val="single" w:sz="8" w:space="0" w:color="000001"/>
-              <w:insideH w:val="single" w:sz="8" w:space="0" w:color="000001"/>
-              <w:insideV w:val="single" w:sz="8" w:space="0" w:color="000001"/>
-            </w:tcBorders>
-            <w:shd w:fill="auto" w:val="clear"/>
-            <w:tcMar>
-              <w:left w:w="70" w:type="dxa"/>
+            <w:tcW w:w="1526" w:type="dxa"/>
+            <w:tcBorders>
+              <w:top w:val="single" w:sz="8" w:space="0" w:color="000001"/>
+              <w:left w:val="single" w:sz="8" w:space="0" w:color="000001"/>
+              <w:bottom w:val="single" w:sz="8" w:space="0" w:color="000001"/>
+              <w:right w:val="single" w:sz="8" w:space="0" w:color="000001"/>
+              <w:insideH w:val="single" w:sz="8" w:space="0" w:color="000001"/>
+              <w:insideV w:val="single" w:sz="8" w:space="0" w:color="000001"/>
+            </w:tcBorders>
+            <w:shd w:fill="auto" w:val="clear"/>
+            <w:tcMar>
+              <w:left w:w="60" w:type="dxa"/>
             </w:tcMar>
           </w:tcPr>
           <w:p>
@@ -6855,18 +6855,18 @@
         </w:tc>
         <w:tc>
           <w:tcPr>
-            <w:tcW w:w="3512" w:type="dxa"/>
-            <w:tcBorders>
-              <w:top w:val="single" w:sz="8" w:space="0" w:color="000001"/>
-              <w:left w:val="single" w:sz="8" w:space="0" w:color="000001"/>
-              <w:bottom w:val="single" w:sz="8" w:space="0" w:color="000001"/>
-              <w:right w:val="single" w:sz="8" w:space="0" w:color="000001"/>
-              <w:insideH w:val="single" w:sz="8" w:space="0" w:color="000001"/>
-              <w:insideV w:val="single" w:sz="8" w:space="0" w:color="000001"/>
-            </w:tcBorders>
-            <w:shd w:fill="auto" w:val="clear"/>
-            <w:tcMar>
-              <w:left w:w="70" w:type="dxa"/>
+            <w:tcW w:w="3513" w:type="dxa"/>
+            <w:tcBorders>
+              <w:top w:val="single" w:sz="8" w:space="0" w:color="000001"/>
+              <w:left w:val="single" w:sz="8" w:space="0" w:color="000001"/>
+              <w:bottom w:val="single" w:sz="8" w:space="0" w:color="000001"/>
+              <w:right w:val="single" w:sz="8" w:space="0" w:color="000001"/>
+              <w:insideH w:val="single" w:sz="8" w:space="0" w:color="000001"/>
+              <w:insideV w:val="single" w:sz="8" w:space="0" w:color="000001"/>
+            </w:tcBorders>
+            <w:shd w:fill="auto" w:val="clear"/>
+            <w:tcMar>
+              <w:left w:w="60" w:type="dxa"/>
             </w:tcMar>
           </w:tcPr>
           <w:p>
@@ -6898,7 +6898,7 @@
             </w:tcBorders>
             <w:shd w:fill="auto" w:val="clear"/>
             <w:tcMar>
-              <w:left w:w="70" w:type="dxa"/>
+              <w:left w:w="60" w:type="dxa"/>
             </w:tcMar>
           </w:tcPr>
           <w:p>
@@ -6933,7 +6933,7 @@
             </w:tcBorders>
             <w:shd w:fill="auto" w:val="clear"/>
             <w:tcMar>
-              <w:left w:w="70" w:type="dxa"/>
+              <w:left w:w="60" w:type="dxa"/>
             </w:tcMar>
           </w:tcPr>
           <w:p>
@@ -6967,7 +6967,7 @@
             </w:tcBorders>
             <w:shd w:fill="auto" w:val="clear"/>
             <w:tcMar>
-              <w:left w:w="70" w:type="dxa"/>
+              <w:left w:w="60" w:type="dxa"/>
             </w:tcMar>
           </w:tcPr>
           <w:p>
@@ -7015,7 +7015,7 @@
     <w:p>
       <w:pPr>
         <w:pStyle w:val="Heading2"/>
-        <w:shd w:fill="FFFFFF" w:val="clear"/>
+        <w:shd w:val="clear" w:fill="FFFFFF"/>
         <w:spacing w:before="0" w:after="0"/>
         <w:rPr/>
       </w:pPr>
@@ -7053,7 +7053,7 @@
         <w:tblStyle w:val="Table10"/>
         <w:tblW w:w="9360" w:type="dxa"/>
         <w:jc w:val="left"/>
-        <w:tblInd w:w="-37" w:type="dxa"/>
+        <w:tblInd w:w="-46" w:type="dxa"/>
         <w:tblBorders>
           <w:top w:val="single" w:sz="8" w:space="0" w:color="000001"/>
           <w:left w:val="single" w:sz="8" w:space="0" w:color="000001"/>
@@ -7064,7 +7064,7 @@
         </w:tblBorders>
         <w:tblCellMar>
           <w:top w:w="100" w:type="dxa"/>
-          <w:left w:w="70" w:type="dxa"/>
+          <w:left w:w="60" w:type="dxa"/>
           <w:bottom w:w="100" w:type="dxa"/>
           <w:right w:w="100" w:type="dxa"/>
         </w:tblCellMar>
@@ -7092,7 +7092,7 @@
             </w:tcBorders>
             <w:shd w:fill="CCCCCC"/>
             <w:tcMar>
-              <w:left w:w="70" w:type="dxa"/>
+              <w:left w:w="60" w:type="dxa"/>
             </w:tcMar>
           </w:tcPr>
           <w:p>
@@ -7131,7 +7131,7 @@
             </w:tcBorders>
             <w:shd w:fill="CCCCCC"/>
             <w:tcMar>
-              <w:left w:w="70" w:type="dxa"/>
+              <w:left w:w="60" w:type="dxa"/>
             </w:tcMar>
           </w:tcPr>
           <w:p>
@@ -7170,7 +7170,7 @@
             </w:tcBorders>
             <w:shd w:fill="CCCCCC"/>
             <w:tcMar>
-              <w:left w:w="70" w:type="dxa"/>
+              <w:left w:w="60" w:type="dxa"/>
             </w:tcMar>
           </w:tcPr>
           <w:p>
@@ -7209,7 +7209,7 @@
             </w:tcBorders>
             <w:shd w:fill="CCCCCC"/>
             <w:tcMar>
-              <w:left w:w="70" w:type="dxa"/>
+              <w:left w:w="60" w:type="dxa"/>
             </w:tcMar>
           </w:tcPr>
           <w:p>
@@ -7248,7 +7248,7 @@
             </w:tcBorders>
             <w:shd w:fill="CCCCCC"/>
             <w:tcMar>
-              <w:left w:w="70" w:type="dxa"/>
+              <w:left w:w="60" w:type="dxa"/>
             </w:tcMar>
           </w:tcPr>
           <w:p>
@@ -7290,7 +7290,7 @@
             </w:tcBorders>
             <w:shd w:fill="auto" w:val="clear"/>
             <w:tcMar>
-              <w:left w:w="70" w:type="dxa"/>
+              <w:left w:w="60" w:type="dxa"/>
             </w:tcMar>
           </w:tcPr>
           <w:p>
@@ -7324,7 +7324,7 @@
             </w:tcBorders>
             <w:shd w:fill="auto" w:val="clear"/>
             <w:tcMar>
-              <w:left w:w="70" w:type="dxa"/>
+              <w:left w:w="60" w:type="dxa"/>
             </w:tcMar>
           </w:tcPr>
           <w:p>
@@ -7358,7 +7358,7 @@
             </w:tcBorders>
             <w:shd w:fill="auto" w:val="clear"/>
             <w:tcMar>
-              <w:left w:w="70" w:type="dxa"/>
+              <w:left w:w="60" w:type="dxa"/>
             </w:tcMar>
           </w:tcPr>
           <w:p>
@@ -7392,7 +7392,7 @@
             </w:tcBorders>
             <w:shd w:fill="auto" w:val="clear"/>
             <w:tcMar>
-              <w:left w:w="70" w:type="dxa"/>
+              <w:left w:w="60" w:type="dxa"/>
             </w:tcMar>
           </w:tcPr>
           <w:p>
@@ -7426,7 +7426,7 @@
             </w:tcBorders>
             <w:shd w:fill="auto" w:val="clear"/>
             <w:tcMar>
-              <w:left w:w="70" w:type="dxa"/>
+              <w:left w:w="60" w:type="dxa"/>
             </w:tcMar>
           </w:tcPr>
           <w:p>
@@ -7463,7 +7463,7 @@
             </w:tcBorders>
             <w:shd w:fill="auto" w:val="clear"/>
             <w:tcMar>
-              <w:left w:w="70" w:type="dxa"/>
+              <w:left w:w="60" w:type="dxa"/>
             </w:tcMar>
           </w:tcPr>
           <w:p>
@@ -7497,7 +7497,7 @@
             </w:tcBorders>
             <w:shd w:fill="auto" w:val="clear"/>
             <w:tcMar>
-              <w:left w:w="70" w:type="dxa"/>
+              <w:left w:w="60" w:type="dxa"/>
             </w:tcMar>
           </w:tcPr>
           <w:p>
@@ -7527,7 +7527,7 @@
             </w:tcBorders>
             <w:shd w:fill="auto" w:val="clear"/>
             <w:tcMar>
-              <w:left w:w="70" w:type="dxa"/>
+              <w:left w:w="60" w:type="dxa"/>
             </w:tcMar>
           </w:tcPr>
           <w:p>
@@ -7561,7 +7561,7 @@
             </w:tcBorders>
             <w:shd w:fill="auto" w:val="clear"/>
             <w:tcMar>
-              <w:left w:w="70" w:type="dxa"/>
+              <w:left w:w="60" w:type="dxa"/>
             </w:tcMar>
           </w:tcPr>
           <w:p>
@@ -7595,7 +7595,7 @@
             </w:tcBorders>
             <w:shd w:fill="auto" w:val="clear"/>
             <w:tcMar>
-              <w:left w:w="70" w:type="dxa"/>
+              <w:left w:w="60" w:type="dxa"/>
             </w:tcMar>
           </w:tcPr>
           <w:p>
@@ -7951,7 +7951,7 @@
       <w:keepNext/>
       <w:keepLines/>
       <w:widowControl w:val="false"/>
-      <w:shd w:fill="FFFFFF" w:val="clear"/>
+      <w:shd w:val="clear" w:fill="FFFFFF"/>
       <w:bidi w:val="0"/>
       <w:spacing w:lineRule="auto" w:line="240" w:before="400" w:after="120"/>
       <w:contextualSpacing/>
@@ -7974,7 +7974,7 @@
       <w:keepNext/>
       <w:keepLines/>
       <w:widowControl w:val="false"/>
-      <w:shd w:fill="FFFFFF" w:val="clear"/>
+      <w:shd w:val="clear" w:fill="FFFFFF"/>
       <w:bidi w:val="0"/>
       <w:spacing w:lineRule="auto" w:line="240" w:before="360" w:after="120"/>
       <w:contextualSpacing/>
@@ -7998,7 +7998,7 @@
       <w:keepNext/>
       <w:keepLines/>
       <w:widowControl w:val="false"/>
-      <w:shd w:fill="FFFFFF" w:val="clear"/>
+      <w:shd w:val="clear" w:fill="FFFFFF"/>
       <w:bidi w:val="0"/>
       <w:spacing w:lineRule="auto" w:line="240" w:before="320" w:after="80"/>
       <w:contextualSpacing/>
@@ -8022,7 +8022,7 @@
       <w:keepNext/>
       <w:keepLines/>
       <w:widowControl w:val="false"/>
-      <w:shd w:fill="FFFFFF" w:val="clear"/>
+      <w:shd w:val="clear" w:fill="FFFFFF"/>
       <w:bidi w:val="0"/>
       <w:spacing w:lineRule="auto" w:line="240" w:before="280" w:after="80"/>
       <w:contextualSpacing/>
@@ -8045,7 +8045,7 @@
       <w:keepNext/>
       <w:keepLines/>
       <w:widowControl w:val="false"/>
-      <w:shd w:fill="FFFFFF" w:val="clear"/>
+      <w:shd w:val="clear" w:fill="FFFFFF"/>
       <w:bidi w:val="0"/>
       <w:spacing w:lineRule="auto" w:line="240" w:before="240" w:after="80"/>
       <w:contextualSpacing/>
@@ -8068,7 +8068,7 @@
       <w:keepNext/>
       <w:keepLines/>
       <w:widowControl w:val="false"/>
-      <w:shd w:fill="FFFFFF" w:val="clear"/>
+      <w:shd w:val="clear" w:fill="FFFFFF"/>
       <w:bidi w:val="0"/>
       <w:spacing w:lineRule="auto" w:line="240" w:before="240" w:after="80"/>
       <w:contextualSpacing/>
@@ -8303,6 +8303,78 @@
       <w:u w:val="none"/>
     </w:rPr>
   </w:style>
+  <w:style w:type="character" w:styleId="ListLabel28">
+    <w:name w:val="ListLabel 28"/>
+    <w:qFormat/>
+    <w:rPr>
+      <w:rFonts w:cs="OpenSymbol"/>
+      <w:u w:val="none"/>
+    </w:rPr>
+  </w:style>
+  <w:style w:type="character" w:styleId="ListLabel29">
+    <w:name w:val="ListLabel 29"/>
+    <w:qFormat/>
+    <w:rPr>
+      <w:rFonts w:cs="OpenSymbol"/>
+      <w:u w:val="none"/>
+    </w:rPr>
+  </w:style>
+  <w:style w:type="character" w:styleId="ListLabel30">
+    <w:name w:val="ListLabel 30"/>
+    <w:qFormat/>
+    <w:rPr>
+      <w:rFonts w:cs="OpenSymbol"/>
+      <w:u w:val="none"/>
+    </w:rPr>
+  </w:style>
+  <w:style w:type="character" w:styleId="ListLabel31">
+    <w:name w:val="ListLabel 31"/>
+    <w:qFormat/>
+    <w:rPr>
+      <w:rFonts w:cs="OpenSymbol"/>
+      <w:u w:val="none"/>
+    </w:rPr>
+  </w:style>
+  <w:style w:type="character" w:styleId="ListLabel32">
+    <w:name w:val="ListLabel 32"/>
+    <w:qFormat/>
+    <w:rPr>
+      <w:rFonts w:cs="OpenSymbol"/>
+      <w:u w:val="none"/>
+    </w:rPr>
+  </w:style>
+  <w:style w:type="character" w:styleId="ListLabel33">
+    <w:name w:val="ListLabel 33"/>
+    <w:qFormat/>
+    <w:rPr>
+      <w:rFonts w:cs="OpenSymbol"/>
+      <w:u w:val="none"/>
+    </w:rPr>
+  </w:style>
+  <w:style w:type="character" w:styleId="ListLabel34">
+    <w:name w:val="ListLabel 34"/>
+    <w:qFormat/>
+    <w:rPr>
+      <w:rFonts w:cs="OpenSymbol"/>
+      <w:u w:val="none"/>
+    </w:rPr>
+  </w:style>
+  <w:style w:type="character" w:styleId="ListLabel35">
+    <w:name w:val="ListLabel 35"/>
+    <w:qFormat/>
+    <w:rPr>
+      <w:rFonts w:cs="OpenSymbol"/>
+      <w:u w:val="none"/>
+    </w:rPr>
+  </w:style>
+  <w:style w:type="character" w:styleId="ListLabel36">
+    <w:name w:val="ListLabel 36"/>
+    <w:qFormat/>
+    <w:rPr>
+      <w:rFonts w:cs="OpenSymbol"/>
+      <w:u w:val="none"/>
+    </w:rPr>
+  </w:style>
   <w:style w:type="paragraph" w:styleId="Heading">
     <w:name w:val="Heading"/>
     <w:basedOn w:val="Normal"/>

</xml_diff>